<commit_message>
1º, 2º, 3º y 4º
</commit_message>
<xml_diff>
--- a/2º Carrera/Segundo Cuatrimestre/Ingeniería del Software/Proyecto/Vista.docx
+++ b/2º Carrera/Segundo Cuatrimestre/Ingeniería del Software/Proyecto/Vista.docx
@@ -298,19 +298,7 @@
         <w:rPr>
           <w:sz w:val="24"/>
         </w:rPr>
-        <w:t xml:space="preserve">es envidado al servidor a través de un TransferObject de la clase </w:t>
-      </w:r>
-      <w:r>
-        <w:rPr>
-          <w:sz w:val="24"/>
-        </w:rPr>
-        <w:t>TransferToken</w:t>
-      </w:r>
-      <w:r>
-        <w:rPr>
-          <w:sz w:val="24"/>
-        </w:rPr>
-        <w:t xml:space="preserve">. En el servidor se comprueba si el </w:t>
+        <w:t xml:space="preserve">es envidado al servidor a través de un TransferObject de la clase TransferToken. En el servidor se comprueba si el </w:t>
       </w:r>
       <w:r>
         <w:rPr>
@@ -605,11 +593,257 @@
           <w:i/>
           <w:sz w:val="24"/>
         </w:rPr>
-        <w:t>RecyclerView</w:t>
-      </w:r>
-      <w:r>
-        <w:rPr>
-          <w:i/>
+        <w:t>RecyclerViews</w:t>
+      </w:r>
+      <w:r>
+        <w:rPr>
+          <w:sz w:val="24"/>
+        </w:rPr>
+        <w:t xml:space="preserve"> </w:t>
+      </w:r>
+      <w:r>
+        <w:rPr>
+          <w:sz w:val="24"/>
+        </w:rPr>
+        <w:t xml:space="preserve">que </w:t>
+      </w:r>
+      <w:r>
+        <w:rPr>
+          <w:sz w:val="24"/>
+        </w:rPr>
+        <w:t xml:space="preserve">se </w:t>
+      </w:r>
+      <w:r>
+        <w:rPr>
+          <w:sz w:val="24"/>
+        </w:rPr>
+        <w:t xml:space="preserve">corresponden </w:t>
+      </w:r>
+      <w:r>
+        <w:rPr>
+          <w:sz w:val="24"/>
+        </w:rPr>
+        <w:t>con: l</w:t>
+      </w:r>
+      <w:r>
+        <w:rPr>
+          <w:sz w:val="24"/>
+        </w:rPr>
+        <w:t>os favores que otros usuarios piden</w:t>
+      </w:r>
+      <w:r>
+        <w:rPr>
+          <w:sz w:val="24"/>
+        </w:rPr>
+        <w:t xml:space="preserve"> (en </w:t>
+      </w:r>
+      <w:r>
+        <w:rPr>
+          <w:i/>
+          <w:sz w:val="24"/>
+        </w:rPr>
+        <w:t>FavorsActivity</w:t>
+      </w:r>
+      <w:r>
+        <w:rPr>
+          <w:sz w:val="24"/>
+        </w:rPr>
+        <w:t>)</w:t>
+      </w:r>
+      <w:r>
+        <w:rPr>
+          <w:sz w:val="24"/>
+        </w:rPr>
+        <w:t>, mis favores a realizar</w:t>
+      </w:r>
+      <w:r>
+        <w:rPr>
+          <w:sz w:val="24"/>
+        </w:rPr>
+        <w:t xml:space="preserve"> (en </w:t>
+      </w:r>
+      <w:r>
+        <w:rPr>
+          <w:i/>
+          <w:sz w:val="24"/>
+        </w:rPr>
+        <w:t>MyFavorsActivity</w:t>
+      </w:r>
+      <w:r>
+        <w:rPr>
+          <w:sz w:val="24"/>
+        </w:rPr>
+        <w:t>)</w:t>
+      </w:r>
+      <w:r>
+        <w:rPr>
+          <w:sz w:val="24"/>
+        </w:rPr>
+        <w:t>, mis favores pedidos</w:t>
+      </w:r>
+      <w:r>
+        <w:rPr>
+          <w:sz w:val="24"/>
+        </w:rPr>
+        <w:t xml:space="preserve"> (en </w:t>
+      </w:r>
+      <w:r>
+        <w:rPr>
+          <w:i/>
+          <w:sz w:val="24"/>
+        </w:rPr>
+        <w:t>MyFavorsActivity</w:t>
+      </w:r>
+      <w:r>
+        <w:rPr>
+          <w:sz w:val="24"/>
+        </w:rPr>
+        <w:t>), los chats abiertos</w:t>
+      </w:r>
+      <w:r>
+        <w:rPr>
+          <w:sz w:val="24"/>
+        </w:rPr>
+        <w:t xml:space="preserve"> </w:t>
+      </w:r>
+      <w:r>
+        <w:rPr>
+          <w:sz w:val="24"/>
+        </w:rPr>
+        <w:t xml:space="preserve">(en </w:t>
+      </w:r>
+      <w:r>
+        <w:rPr>
+          <w:i/>
+          <w:sz w:val="24"/>
+        </w:rPr>
+        <w:t>MessageActivity</w:t>
+      </w:r>
+      <w:r>
+        <w:rPr>
+          <w:sz w:val="24"/>
+        </w:rPr>
+        <w:t xml:space="preserve">), los mensajes de un chat (en </w:t>
+      </w:r>
+      <w:r>
+        <w:rPr>
+          <w:i/>
+          <w:sz w:val="24"/>
+        </w:rPr>
+        <w:t>ChatPersonActivity</w:t>
+      </w:r>
+      <w:r>
+        <w:rPr>
+          <w:sz w:val="24"/>
+        </w:rPr>
+        <w:t xml:space="preserve">) </w:t>
+      </w:r>
+      <w:r>
+        <w:rPr>
+          <w:sz w:val="24"/>
+        </w:rPr>
+        <w:t xml:space="preserve">y </w:t>
+      </w:r>
+      <w:r>
+        <w:rPr>
+          <w:sz w:val="24"/>
+        </w:rPr>
+        <w:t>los re</w:t>
+      </w:r>
+      <w:r>
+        <w:rPr>
+          <w:sz w:val="24"/>
+        </w:rPr>
+        <w:t>galos</w:t>
+      </w:r>
+      <w:r>
+        <w:rPr>
+          <w:sz w:val="24"/>
+        </w:rPr>
+        <w:t xml:space="preserve"> (en </w:t>
+      </w:r>
+      <w:r>
+        <w:rPr>
+          <w:i/>
+          <w:sz w:val="24"/>
+        </w:rPr>
+        <w:t>GiftsActivity</w:t>
+      </w:r>
+      <w:r>
+        <w:rPr>
+          <w:sz w:val="24"/>
+        </w:rPr>
+        <w:t>)</w:t>
+      </w:r>
+      <w:r>
+        <w:rPr>
+          <w:sz w:val="24"/>
+        </w:rPr>
+        <w:t>.</w:t>
+      </w:r>
+      <w:r>
+        <w:rPr>
+          <w:sz w:val="24"/>
+        </w:rPr>
+        <w:t xml:space="preserve"> Los </w:t>
+      </w:r>
+      <w:r>
+        <w:rPr>
+          <w:i/>
+          <w:sz w:val="24"/>
+        </w:rPr>
+        <w:t>RecyclerViews</w:t>
+      </w:r>
+      <w:r>
+        <w:rPr>
+          <w:sz w:val="24"/>
+        </w:rPr>
+        <w:t xml:space="preserve"> </w:t>
+      </w:r>
+      <w:r>
+        <w:rPr>
+          <w:sz w:val="24"/>
+        </w:rPr>
+        <w:t xml:space="preserve">van a funcionar </w:t>
+      </w:r>
+      <w:r>
+        <w:rPr>
+          <w:sz w:val="24"/>
+        </w:rPr>
+        <w:t xml:space="preserve">como </w:t>
+      </w:r>
+      <w:r>
+        <w:rPr>
+          <w:sz w:val="24"/>
+        </w:rPr>
+        <w:t>paneles</w:t>
+      </w:r>
+      <w:r>
+        <w:rPr>
+          <w:sz w:val="24"/>
+        </w:rPr>
+        <w:t xml:space="preserve"> que muestran al usuario la información de l</w:t>
+      </w:r>
+      <w:r>
+        <w:rPr>
+          <w:sz w:val="24"/>
+        </w:rPr>
+        <w:t>a</w:t>
+      </w:r>
+      <w:r>
+        <w:rPr>
+          <w:sz w:val="24"/>
+        </w:rPr>
+        <w:t>s distint</w:t>
+      </w:r>
+      <w:r>
+        <w:rPr>
+          <w:sz w:val="24"/>
+        </w:rPr>
+        <w:t>a</w:t>
+      </w:r>
+      <w:r>
+        <w:rPr>
           <w:sz w:val="24"/>
         </w:rPr>
         <w:t>s</w:t>
@@ -618,94 +852,65 @@
         <w:rPr>
           <w:sz w:val="24"/>
         </w:rPr>
+        <w:t xml:space="preserve"> listas de objetos. </w:t>
+      </w:r>
+      <w:r>
+        <w:rPr>
+          <w:sz w:val="24"/>
+        </w:rPr>
+        <w:t xml:space="preserve">Estos objetos </w:t>
+      </w:r>
+      <w:r>
+        <w:rPr>
+          <w:i/>
+          <w:sz w:val="24"/>
+        </w:rPr>
+        <w:t>Favor</w:t>
+      </w:r>
+      <w:r>
+        <w:rPr>
+          <w:sz w:val="24"/>
+        </w:rPr>
+        <w:t xml:space="preserve">, </w:t>
+      </w:r>
+      <w:r>
+        <w:rPr>
+          <w:i/>
+          <w:sz w:val="24"/>
+        </w:rPr>
+        <w:t>Gift</w:t>
+      </w:r>
+      <w:r>
+        <w:rPr>
+          <w:sz w:val="24"/>
+        </w:rPr>
+        <w:t xml:space="preserve">, </w:t>
+      </w:r>
+      <w:r>
+        <w:rPr>
+          <w:i/>
+          <w:sz w:val="24"/>
+        </w:rPr>
+        <w:t>Persona</w:t>
+      </w:r>
+      <w:r>
+        <w:rPr>
+          <w:sz w:val="24"/>
+        </w:rPr>
+        <w:t xml:space="preserve"> y</w:t>
+      </w:r>
+      <w:r>
+        <w:rPr>
+          <w:sz w:val="24"/>
+        </w:rPr>
         <w:t xml:space="preserve"> </w:t>
       </w:r>
       <w:r>
         <w:rPr>
-          <w:sz w:val="24"/>
-        </w:rPr>
-        <w:t xml:space="preserve">que </w:t>
-      </w:r>
-      <w:r>
-        <w:rPr>
-          <w:sz w:val="24"/>
-        </w:rPr>
-        <w:t xml:space="preserve">se </w:t>
-      </w:r>
-      <w:r>
-        <w:rPr>
-          <w:sz w:val="24"/>
-        </w:rPr>
-        <w:t xml:space="preserve">corresponden </w:t>
-      </w:r>
-      <w:r>
-        <w:rPr>
-          <w:sz w:val="24"/>
-        </w:rPr>
-        <w:t>con: l</w:t>
-      </w:r>
-      <w:r>
-        <w:rPr>
-          <w:sz w:val="24"/>
-        </w:rPr>
-        <w:t>os favores que otros usuarios piden</w:t>
-      </w:r>
-      <w:r>
-        <w:rPr>
-          <w:sz w:val="24"/>
-        </w:rPr>
-        <w:t xml:space="preserve"> (en </w:t>
-      </w:r>
-      <w:r>
-        <w:rPr>
-          <w:i/>
-          <w:sz w:val="24"/>
-        </w:rPr>
-        <w:t>FavorsActivity</w:t>
-      </w:r>
-      <w:r>
-        <w:rPr>
-          <w:sz w:val="24"/>
-        </w:rPr>
-        <w:t>)</w:t>
-      </w:r>
-      <w:r>
-        <w:rPr>
-          <w:sz w:val="24"/>
-        </w:rPr>
-        <w:t>, mis favores a realizar</w:t>
-      </w:r>
-      <w:r>
-        <w:rPr>
-          <w:sz w:val="24"/>
-        </w:rPr>
-        <w:t xml:space="preserve"> (en </w:t>
-      </w:r>
-      <w:r>
-        <w:rPr>
-          <w:i/>
-          <w:sz w:val="24"/>
-        </w:rPr>
-        <w:t>My</w:t>
-      </w:r>
-      <w:r>
-        <w:rPr>
-          <w:i/>
-          <w:sz w:val="24"/>
-        </w:rPr>
-        <w:t>FavorsActivity</w:t>
-      </w:r>
-      <w:r>
-        <w:rPr>
-          <w:sz w:val="24"/>
-        </w:rPr>
-        <w:t>)</w:t>
-      </w:r>
-      <w:r>
-        <w:rPr>
-          <w:sz w:val="24"/>
-        </w:rPr>
-        <w:t>, mis favores pedidos</w:t>
+          <w:i/>
+          <w:sz w:val="24"/>
+        </w:rPr>
+        <w:t>Mensaje</w:t>
       </w:r>
       <w:r>
         <w:rPr>
@@ -717,26 +922,93 @@
         <w:rPr>
           <w:sz w:val="24"/>
         </w:rPr>
-        <w:t xml:space="preserve">(en </w:t>
-      </w:r>
-      <w:r>
-        <w:rPr>
-          <w:i/>
-          <w:sz w:val="24"/>
-        </w:rPr>
-        <w:t>MyFavorsActivity</w:t>
-      </w:r>
-      <w:r>
-        <w:rPr>
-          <w:sz w:val="24"/>
-        </w:rPr>
-        <w:t xml:space="preserve">), </w:t>
-      </w:r>
-      <w:r>
-        <w:rPr>
-          <w:sz w:val="24"/>
-        </w:rPr>
-        <w:t>los chats abiertos</w:t>
+        <w:t xml:space="preserve">serán construidos por la vista </w:t>
+      </w:r>
+      <w:r>
+        <w:rPr>
+          <w:sz w:val="24"/>
+        </w:rPr>
+        <w:t xml:space="preserve">tras peticiones al servidor que </w:t>
+      </w:r>
+      <w:r>
+        <w:rPr>
+          <w:i/>
+          <w:sz w:val="24"/>
+        </w:rPr>
+        <w:t>T</w:t>
+      </w:r>
+      <w:r>
+        <w:rPr>
+          <w:i/>
+          <w:sz w:val="24"/>
+        </w:rPr>
+        <w:t>ransferObjects</w:t>
+      </w:r>
+      <w:r>
+        <w:rPr>
+          <w:sz w:val="24"/>
+        </w:rPr>
+        <w:t xml:space="preserve"> (</w:t>
+      </w:r>
+      <w:r>
+        <w:rPr>
+          <w:i/>
+          <w:sz w:val="24"/>
+        </w:rPr>
+        <w:t>Transfer</w:t>
+      </w:r>
+      <w:r>
+        <w:rPr>
+          <w:i/>
+          <w:sz w:val="24"/>
+        </w:rPr>
+        <w:t>Chat</w:t>
+      </w:r>
+      <w:r>
+        <w:rPr>
+          <w:sz w:val="24"/>
+        </w:rPr>
+        <w:t xml:space="preserve">, </w:t>
+      </w:r>
+      <w:r>
+        <w:rPr>
+          <w:i/>
+          <w:sz w:val="24"/>
+        </w:rPr>
+        <w:t>Transfer</w:t>
+      </w:r>
+      <w:r>
+        <w:rPr>
+          <w:i/>
+          <w:sz w:val="24"/>
+        </w:rPr>
+        <w:t>Favor</w:t>
+      </w:r>
+      <w:r>
+        <w:rPr>
+          <w:sz w:val="24"/>
+        </w:rPr>
+        <w:t xml:space="preserve">, </w:t>
+      </w:r>
+      <w:r>
+        <w:rPr>
+          <w:i/>
+          <w:sz w:val="24"/>
+        </w:rPr>
+        <w:t>Transfer</w:t>
+      </w:r>
+      <w:r>
+        <w:rPr>
+          <w:i/>
+          <w:sz w:val="24"/>
+        </w:rPr>
+        <w:t>Gift</w:t>
+      </w:r>
+      <w:r>
+        <w:rPr>
+          <w:sz w:val="24"/>
+        </w:rPr>
+        <w:t>,</w:t>
       </w:r>
       <w:r>
         <w:rPr>
@@ -746,140 +1018,66 @@
       </w:r>
       <w:r>
         <w:rPr>
-          <w:sz w:val="24"/>
-        </w:rPr>
-        <w:t xml:space="preserve">(en </w:t>
-      </w:r>
-      <w:r>
-        <w:rPr>
-          <w:i/>
-          <w:sz w:val="24"/>
-        </w:rPr>
-        <w:t>MessageActivity</w:t>
-      </w:r>
-      <w:r>
-        <w:rPr>
-          <w:sz w:val="24"/>
-        </w:rPr>
-        <w:t>), los mensajes de un chat (</w:t>
-      </w:r>
-      <w:r>
-        <w:rPr>
-          <w:sz w:val="24"/>
-        </w:rPr>
-        <w:t xml:space="preserve">en </w:t>
-      </w:r>
-      <w:r>
-        <w:rPr>
-          <w:i/>
-          <w:sz w:val="24"/>
-        </w:rPr>
-        <w:t>ChatPersonActivity</w:t>
-      </w:r>
-      <w:r>
-        <w:rPr>
-          <w:sz w:val="24"/>
-        </w:rPr>
-        <w:t xml:space="preserve">) </w:t>
-      </w:r>
-      <w:r>
-        <w:rPr>
-          <w:sz w:val="24"/>
-        </w:rPr>
-        <w:t xml:space="preserve">y </w:t>
-      </w:r>
-      <w:r>
-        <w:rPr>
-          <w:sz w:val="24"/>
-        </w:rPr>
-        <w:t>los re</w:t>
-      </w:r>
-      <w:r>
-        <w:rPr>
-          <w:sz w:val="24"/>
-        </w:rPr>
-        <w:t>galos</w:t>
-      </w:r>
-      <w:r>
-        <w:rPr>
-          <w:sz w:val="24"/>
-        </w:rPr>
-        <w:t xml:space="preserve"> </w:t>
-      </w:r>
-      <w:r>
-        <w:rPr>
-          <w:sz w:val="24"/>
-        </w:rPr>
-        <w:t xml:space="preserve">(en </w:t>
-      </w:r>
-      <w:r>
-        <w:rPr>
-          <w:i/>
-          <w:sz w:val="24"/>
-        </w:rPr>
-        <w:t>Gifts</w:t>
-      </w:r>
-      <w:r>
-        <w:rPr>
-          <w:i/>
-          <w:sz w:val="24"/>
-        </w:rPr>
-        <w:t>Activity</w:t>
-      </w:r>
-      <w:r>
-        <w:rPr>
-          <w:sz w:val="24"/>
-        </w:rPr>
-        <w:t>)</w:t>
-      </w:r>
-      <w:r>
-        <w:rPr>
-          <w:sz w:val="24"/>
-        </w:rPr>
-        <w:t>.</w:t>
-      </w:r>
-      <w:r>
-        <w:rPr>
-          <w:sz w:val="24"/>
-        </w:rPr>
-        <w:t xml:space="preserve"> Los </w:t>
-      </w:r>
-      <w:r>
-        <w:rPr>
-          <w:i/>
-          <w:sz w:val="24"/>
-        </w:rPr>
-        <w:t>RecyclerViews</w:t>
-      </w:r>
-      <w:r>
-        <w:rPr>
-          <w:sz w:val="24"/>
-        </w:rPr>
-        <w:t xml:space="preserve"> </w:t>
-      </w:r>
-      <w:r>
-        <w:rPr>
-          <w:sz w:val="24"/>
-        </w:rPr>
-        <w:t xml:space="preserve">van a funcionar </w:t>
-      </w:r>
-      <w:r>
-        <w:rPr>
-          <w:sz w:val="24"/>
-        </w:rPr>
-        <w:t xml:space="preserve">como </w:t>
-      </w:r>
-      <w:r>
-        <w:rPr>
-          <w:sz w:val="24"/>
-        </w:rPr>
-        <w:t>paneles</w:t>
-      </w:r>
-      <w:r>
-        <w:rPr>
-          <w:sz w:val="24"/>
-        </w:rPr>
-        <w:t xml:space="preserve"> que muestran al usuario la información de l</w:t>
+          <w:i/>
+          <w:sz w:val="24"/>
+        </w:rPr>
+        <w:t>TransferMessage</w:t>
+      </w:r>
+      <w:r>
+        <w:rPr>
+          <w:sz w:val="24"/>
+        </w:rPr>
+        <w:t xml:space="preserve"> y </w:t>
+      </w:r>
+      <w:r>
+        <w:rPr>
+          <w:i/>
+          <w:sz w:val="24"/>
+        </w:rPr>
+        <w:t>TransferUser</w:t>
+      </w:r>
+      <w:r>
+        <w:rPr>
+          <w:sz w:val="24"/>
+        </w:rPr>
+        <w:t xml:space="preserve">). </w:t>
+      </w:r>
+      <w:r>
+        <w:rPr>
+          <w:sz w:val="24"/>
+        </w:rPr>
+        <w:t xml:space="preserve">Para obtener estos </w:t>
+      </w:r>
+      <w:r>
+        <w:rPr>
+          <w:i/>
+          <w:sz w:val="24"/>
+        </w:rPr>
+        <w:t>TransferObjects</w:t>
+      </w:r>
+      <w:r>
+        <w:rPr>
+          <w:sz w:val="24"/>
+        </w:rPr>
+        <w:t>, desde la vista se hacen peticiones al servidor</w:t>
+      </w:r>
+      <w:r>
+        <w:rPr>
+          <w:sz w:val="24"/>
+        </w:rPr>
+        <w:t xml:space="preserve"> c</w:t>
+      </w:r>
+      <w:r>
+        <w:rPr>
+          <w:sz w:val="24"/>
+        </w:rPr>
+        <w:t>omo</w:t>
+      </w:r>
+      <w:r>
+        <w:rPr>
+          <w:sz w:val="24"/>
+        </w:rPr>
+        <w:t xml:space="preserve"> List&lt;TransferF</w:t>
       </w:r>
       <w:r>
         <w:rPr>
@@ -891,261 +1089,6 @@
         <w:rPr>
           <w:sz w:val="24"/>
         </w:rPr>
-        <w:t>s distint</w:t>
-      </w:r>
-      <w:r>
-        <w:rPr>
-          <w:sz w:val="24"/>
-        </w:rPr>
-        <w:t>a</w:t>
-      </w:r>
-      <w:r>
-        <w:rPr>
-          <w:sz w:val="24"/>
-        </w:rPr>
-        <w:t>s</w:t>
-      </w:r>
-      <w:r>
-        <w:rPr>
-          <w:sz w:val="24"/>
-        </w:rPr>
-        <w:t xml:space="preserve"> listas de objetos. </w:t>
-      </w:r>
-      <w:r>
-        <w:rPr>
-          <w:sz w:val="24"/>
-        </w:rPr>
-        <w:t xml:space="preserve">Estos objetos </w:t>
-      </w:r>
-      <w:r>
-        <w:rPr>
-          <w:i/>
-          <w:sz w:val="24"/>
-        </w:rPr>
-        <w:t>Favor</w:t>
-      </w:r>
-      <w:r>
-        <w:rPr>
-          <w:sz w:val="24"/>
-        </w:rPr>
-        <w:t xml:space="preserve">, </w:t>
-      </w:r>
-      <w:r>
-        <w:rPr>
-          <w:i/>
-          <w:sz w:val="24"/>
-        </w:rPr>
-        <w:t>Gift</w:t>
-      </w:r>
-      <w:r>
-        <w:rPr>
-          <w:sz w:val="24"/>
-        </w:rPr>
-        <w:t xml:space="preserve">, </w:t>
-      </w:r>
-      <w:r>
-        <w:rPr>
-          <w:i/>
-          <w:sz w:val="24"/>
-        </w:rPr>
-        <w:t>Persona</w:t>
-      </w:r>
-      <w:r>
-        <w:rPr>
-          <w:sz w:val="24"/>
-        </w:rPr>
-        <w:t xml:space="preserve"> y</w:t>
-      </w:r>
-      <w:r>
-        <w:rPr>
-          <w:sz w:val="24"/>
-        </w:rPr>
-        <w:t xml:space="preserve"> </w:t>
-      </w:r>
-      <w:r>
-        <w:rPr>
-          <w:i/>
-          <w:sz w:val="24"/>
-        </w:rPr>
-        <w:t>Mensaje</w:t>
-      </w:r>
-      <w:r>
-        <w:rPr>
-          <w:sz w:val="24"/>
-        </w:rPr>
-        <w:t xml:space="preserve"> </w:t>
-      </w:r>
-      <w:r>
-        <w:rPr>
-          <w:sz w:val="24"/>
-        </w:rPr>
-        <w:t xml:space="preserve">serán construidos por la vista </w:t>
-      </w:r>
-      <w:r>
-        <w:rPr>
-          <w:sz w:val="24"/>
-        </w:rPr>
-        <w:t xml:space="preserve">tras peticiones al servidor que </w:t>
-      </w:r>
-      <w:r>
-        <w:rPr>
-          <w:i/>
-          <w:sz w:val="24"/>
-        </w:rPr>
-        <w:t>T</w:t>
-      </w:r>
-      <w:r>
-        <w:rPr>
-          <w:i/>
-          <w:sz w:val="24"/>
-        </w:rPr>
-        <w:t>ransferObjects</w:t>
-      </w:r>
-      <w:r>
-        <w:rPr>
-          <w:sz w:val="24"/>
-        </w:rPr>
-        <w:t xml:space="preserve"> (</w:t>
-      </w:r>
-      <w:r>
-        <w:rPr>
-          <w:i/>
-          <w:sz w:val="24"/>
-        </w:rPr>
-        <w:t>Transfer</w:t>
-      </w:r>
-      <w:r>
-        <w:rPr>
-          <w:i/>
-          <w:sz w:val="24"/>
-        </w:rPr>
-        <w:t>Chat</w:t>
-      </w:r>
-      <w:r>
-        <w:rPr>
-          <w:sz w:val="24"/>
-        </w:rPr>
-        <w:t xml:space="preserve">, </w:t>
-      </w:r>
-      <w:r>
-        <w:rPr>
-          <w:i/>
-          <w:sz w:val="24"/>
-        </w:rPr>
-        <w:t>Transfer</w:t>
-      </w:r>
-      <w:r>
-        <w:rPr>
-          <w:i/>
-          <w:sz w:val="24"/>
-        </w:rPr>
-        <w:t>Favor</w:t>
-      </w:r>
-      <w:r>
-        <w:rPr>
-          <w:sz w:val="24"/>
-        </w:rPr>
-        <w:t xml:space="preserve">, </w:t>
-      </w:r>
-      <w:r>
-        <w:rPr>
-          <w:i/>
-          <w:sz w:val="24"/>
-        </w:rPr>
-        <w:t>Transfer</w:t>
-      </w:r>
-      <w:r>
-        <w:rPr>
-          <w:i/>
-          <w:sz w:val="24"/>
-        </w:rPr>
-        <w:t>Gift</w:t>
-      </w:r>
-      <w:r>
-        <w:rPr>
-          <w:sz w:val="24"/>
-        </w:rPr>
-        <w:t>,</w:t>
-      </w:r>
-      <w:r>
-        <w:rPr>
-          <w:sz w:val="24"/>
-        </w:rPr>
-        <w:t xml:space="preserve"> </w:t>
-      </w:r>
-      <w:r>
-        <w:rPr>
-          <w:i/>
-          <w:sz w:val="24"/>
-        </w:rPr>
-        <w:t>TransferMessage</w:t>
-      </w:r>
-      <w:r>
-        <w:rPr>
-          <w:sz w:val="24"/>
-        </w:rPr>
-        <w:t xml:space="preserve"> y </w:t>
-      </w:r>
-      <w:r>
-        <w:rPr>
-          <w:i/>
-          <w:sz w:val="24"/>
-        </w:rPr>
-        <w:t>TransferUser</w:t>
-      </w:r>
-      <w:r>
-        <w:rPr>
-          <w:sz w:val="24"/>
-        </w:rPr>
-        <w:t xml:space="preserve">). </w:t>
-      </w:r>
-      <w:r>
-        <w:rPr>
-          <w:sz w:val="24"/>
-        </w:rPr>
-        <w:t xml:space="preserve">Para obtener estos </w:t>
-      </w:r>
-      <w:r>
-        <w:rPr>
-          <w:i/>
-          <w:sz w:val="24"/>
-        </w:rPr>
-        <w:t>TransferObjects</w:t>
-      </w:r>
-      <w:r>
-        <w:rPr>
-          <w:sz w:val="24"/>
-        </w:rPr>
-        <w:t>, desde la vista se hacen peticiones al servidor</w:t>
-      </w:r>
-      <w:r>
-        <w:rPr>
-          <w:sz w:val="24"/>
-        </w:rPr>
-        <w:t xml:space="preserve"> c</w:t>
-      </w:r>
-      <w:r>
-        <w:rPr>
-          <w:sz w:val="24"/>
-        </w:rPr>
-        <w:t>omo</w:t>
-      </w:r>
-      <w:r>
-        <w:rPr>
-          <w:sz w:val="24"/>
-        </w:rPr>
-        <w:t xml:space="preserve"> List&lt;TransferF</w:t>
-      </w:r>
-      <w:r>
-        <w:rPr>
-          <w:sz w:val="24"/>
-        </w:rPr>
-        <w:t>a</w:t>
-      </w:r>
-      <w:r>
-        <w:rPr>
-          <w:sz w:val="24"/>
-        </w:rPr>
         <w:t xml:space="preserve">vor&gt; </w:t>
       </w:r>
       <w:r>
@@ -1183,14 +1126,7 @@
           <w:i/>
           <w:sz w:val="24"/>
         </w:rPr>
-        <w:t>Querier</w:t>
-      </w:r>
-      <w:r>
-        <w:rPr>
-          <w:i/>
-          <w:sz w:val="24"/>
-        </w:rPr>
-        <w:t>s</w:t>
+        <w:t>Queriers</w:t>
       </w:r>
       <w:r>
         <w:rPr>
@@ -1203,14 +1139,7 @@
           <w:i/>
           <w:sz w:val="24"/>
         </w:rPr>
-        <w:t>TransferObjects</w:t>
-      </w:r>
-      <w:r>
-        <w:rPr>
-          <w:i/>
-          <w:sz w:val="24"/>
-        </w:rPr>
-        <w:t xml:space="preserve"> </w:t>
+        <w:t xml:space="preserve">TransferObjects </w:t>
       </w:r>
       <w:r>
         <w:rPr>
@@ -1231,7 +1160,6 @@
       <w:pPr>
         <w:jc w:val="both"/>
         <w:rPr>
-          <w:b/>
           <w:sz w:val="24"/>
         </w:rPr>
       </w:pPr>
@@ -1352,13 +1280,7 @@
         <w:rPr>
           <w:sz w:val="24"/>
         </w:rPr>
-        <w:t>.</w:t>
-      </w:r>
-      <w:r>
-        <w:rPr>
-          <w:sz w:val="24"/>
-        </w:rPr>
-        <w:t xml:space="preserve"> </w:t>
+        <w:t xml:space="preserve">. </w:t>
       </w:r>
       <w:r>
         <w:rPr>
@@ -1366,12 +1288,74 @@
         </w:rPr>
         <w:t xml:space="preserve">Internamente </w:t>
       </w:r>
-      <w:r>
-        <w:rPr>
-          <w:b/>
-          <w:sz w:val="24"/>
-        </w:rPr>
-        <w:t>PEDRO COMPLETA ESTO QUE NO SE LO QUE HACE INTERNAMENTE.</w:t>
+    </w:p>
+    <w:p>
+      <w:pPr>
+        <w:jc w:val="both"/>
+        <w:rPr>
+          <w:sz w:val="24"/>
+        </w:rPr>
+      </w:pPr>
+      <w:bookmarkStart w:id="0" w:name="_GoBack"/>
+      <w:bookmarkEnd w:id="0"/>
+    </w:p>
+    <w:p>
+      <w:pPr>
+        <w:jc w:val="both"/>
+        <w:rPr>
+          <w:sz w:val="24"/>
+        </w:rPr>
+      </w:pPr>
+      <w:r>
+        <w:rPr>
+          <w:sz w:val="24"/>
+        </w:rPr>
+        <w:lastRenderedPageBreak/>
+        <w:t xml:space="preserve">Una de las ventajas del uso del patrón Modelo-Vista-Controlador en nuestra aplicación es que conseguimos un mayor nivel de seguridad. La vista obtiene todos sus datos a través de </w:t>
+      </w:r>
+      <w:r>
+        <w:rPr>
+          <w:i/>
+          <w:sz w:val="24"/>
+        </w:rPr>
+        <w:t>Queriers</w:t>
+      </w:r>
+      <w:r>
+        <w:rPr>
+          <w:sz w:val="24"/>
+        </w:rPr>
+        <w:t xml:space="preserve"> al servidor y la comunicación entre </w:t>
+      </w:r>
+      <w:r>
+        <w:rPr>
+          <w:sz w:val="24"/>
+        </w:rPr>
+        <w:t xml:space="preserve">vista y </w:t>
+      </w:r>
+      <w:r>
+        <w:rPr>
+          <w:sz w:val="24"/>
+        </w:rPr>
+        <w:t xml:space="preserve">servidor es siempre mediante </w:t>
+      </w:r>
+      <w:r>
+        <w:rPr>
+          <w:i/>
+          <w:sz w:val="24"/>
+        </w:rPr>
+        <w:t>TransferObjects</w:t>
+      </w:r>
+      <w:r>
+        <w:rPr>
+          <w:sz w:val="24"/>
+        </w:rPr>
+        <w:t xml:space="preserve">, que permiten el intercambio bidireccional de información entre ambos. Dichas peticiones son siempre comprobadas por el servidor </w:t>
+      </w:r>
+      <w:r>
+        <w:rPr>
+          <w:sz w:val="24"/>
+        </w:rPr>
+        <w:t xml:space="preserve">lo que aporta un mayor grado de seguridad. </w:t>
       </w:r>
     </w:p>
     <w:p>
@@ -1389,65 +1373,6 @@
           <w:sz w:val="24"/>
         </w:rPr>
       </w:pPr>
-      <w:r>
-        <w:rPr>
-          <w:sz w:val="24"/>
-        </w:rPr>
-        <w:lastRenderedPageBreak/>
-        <w:t xml:space="preserve">Una de las ventajas del uso del patrón Modelo-Vista-Controlador en nuestra aplicación es que conseguimos un mayor nivel de seguridad. La vista obtiene todos sus datos a través de </w:t>
-      </w:r>
-      <w:r>
-        <w:rPr>
-          <w:i/>
-          <w:sz w:val="24"/>
-        </w:rPr>
-        <w:t>Queriers</w:t>
-      </w:r>
-      <w:r>
-        <w:rPr>
-          <w:sz w:val="24"/>
-        </w:rPr>
-        <w:t xml:space="preserve"> al servidor y la comunicación entre </w:t>
-      </w:r>
-      <w:r>
-        <w:rPr>
-          <w:sz w:val="24"/>
-        </w:rPr>
-        <w:t xml:space="preserve">vista y </w:t>
-      </w:r>
-      <w:r>
-        <w:rPr>
-          <w:sz w:val="24"/>
-        </w:rPr>
-        <w:t xml:space="preserve">servidor es siempre mediante </w:t>
-      </w:r>
-      <w:r>
-        <w:rPr>
-          <w:i/>
-          <w:sz w:val="24"/>
-        </w:rPr>
-        <w:t>TransferObjects</w:t>
-      </w:r>
-      <w:r>
-        <w:rPr>
-          <w:sz w:val="24"/>
-        </w:rPr>
-        <w:t xml:space="preserve">, que permiten el intercambio bidireccional de información entre ambos. Dichas peticiones son siempre comprobadas por el servidor </w:t>
-      </w:r>
-      <w:r>
-        <w:rPr>
-          <w:sz w:val="24"/>
-        </w:rPr>
-        <w:t xml:space="preserve">lo que </w:t>
-      </w:r>
-      <w:bookmarkStart w:id="0" w:name="_GoBack"/>
-      <w:bookmarkEnd w:id="0"/>
-      <w:r>
-        <w:rPr>
-          <w:sz w:val="24"/>
-        </w:rPr>
-        <w:t xml:space="preserve">aporta un mayor grado de seguridad. </w:t>
-      </w:r>
     </w:p>
     <w:p>
       <w:pPr>
@@ -1456,52 +1381,6 @@
           <w:sz w:val="24"/>
         </w:rPr>
       </w:pPr>
-    </w:p>
-    <w:p>
-      <w:pPr>
-        <w:jc w:val="both"/>
-        <w:rPr>
-          <w:b/>
-          <w:sz w:val="24"/>
-        </w:rPr>
-      </w:pPr>
-      <w:r>
-        <w:rPr>
-          <w:b/>
-          <w:sz w:val="24"/>
-        </w:rPr>
-        <w:t xml:space="preserve">PEDRO </w:t>
-      </w:r>
-      <w:r>
-        <w:rPr>
-          <w:b/>
-          <w:sz w:val="24"/>
-        </w:rPr>
-        <w:t>HABLA DE LA PERSISTENCIA QUE NO TENGO NI IDEA DE LO QUE ES</w:t>
-      </w:r>
-      <w:r>
-        <w:rPr>
-          <w:b/>
-          <w:sz w:val="24"/>
-        </w:rPr>
-        <w:t>.</w:t>
-      </w:r>
-    </w:p>
-    <w:p>
-      <w:pPr>
-        <w:jc w:val="both"/>
-        <w:rPr>
-          <w:sz w:val="24"/>
-        </w:rPr>
-      </w:pPr>
-    </w:p>
-    <w:p>
-      <w:pPr>
-        <w:jc w:val="both"/>
-        <w:rPr>
-          <w:sz w:val="24"/>
-        </w:rPr>
-      </w:pPr>
       <w:r>
         <w:rPr>
           <w:sz w:val="24"/>
@@ -1540,57 +1419,6 @@
           <w:sz w:val="24"/>
         </w:rPr>
         <w:t xml:space="preserve"> </w:t>
-      </w:r>
-      <w:r>
-        <w:rPr>
-          <w:b/>
-          <w:sz w:val="24"/>
-        </w:rPr>
-        <w:t>PEDRO</w:t>
-      </w:r>
-      <w:r>
-        <w:rPr>
-          <w:b/>
-          <w:sz w:val="24"/>
-        </w:rPr>
-        <w:t xml:space="preserve"> EXPLICA LO DE LOS PAGOS</w:t>
-      </w:r>
-    </w:p>
-    <w:p>
-      <w:pPr>
-        <w:jc w:val="both"/>
-        <w:rPr>
-          <w:sz w:val="24"/>
-        </w:rPr>
-      </w:pPr>
-    </w:p>
-    <w:p>
-      <w:pPr>
-        <w:jc w:val="both"/>
-        <w:rPr>
-          <w:sz w:val="24"/>
-        </w:rPr>
-      </w:pPr>
-      <w:r>
-        <w:rPr>
-          <w:b/>
-          <w:sz w:val="24"/>
-        </w:rPr>
-        <w:t>PEDRO</w:t>
-      </w:r>
-      <w:r>
-        <w:rPr>
-          <w:b/>
-          <w:sz w:val="24"/>
-        </w:rPr>
-        <w:t xml:space="preserve"> </w:t>
-      </w:r>
-      <w:r>
-        <w:rPr>
-          <w:b/>
-          <w:sz w:val="24"/>
-        </w:rPr>
-        <w:t>HABLAR DE SINGLETON PORQUE LO DIJISTE Y NO SE EXACTAMENTE DONDE LO USAMOS EN LA VISTA</w:t>
       </w:r>
     </w:p>
     <w:p>

</xml_diff>